<commit_message>
done assignment with report
</commit_message>
<xml_diff>
--- a/Report.docx
+++ b/Report.docx
@@ -16,10 +16,10 @@
           <w:noProof/>
         </w:rPr>
         <w:drawing>
-          <wp:inline distT="0" distB="0" distL="0" distR="0" wp14:anchorId="04CF8598" wp14:editId="32C2FC11">
-            <wp:extent cx="6644640" cy="9593580"/>
-            <wp:effectExtent l="0" t="0" r="3810" b="7620"/>
-            <wp:docPr id="826331076" name="Picture 2"/>
+          <wp:inline distT="0" distB="0" distL="0" distR="0" wp14:anchorId="2B67938A" wp14:editId="41905286">
+            <wp:extent cx="6643370" cy="9594215"/>
+            <wp:effectExtent l="0" t="0" r="5080" b="6985"/>
+            <wp:docPr id="1071190483" name="Picture 1"/>
             <wp:cNvGraphicFramePr>
               <a:graphicFrameLocks xmlns:a="http://schemas.openxmlformats.org/drawingml/2006/main" noChangeAspect="1"/>
             </wp:cNvGraphicFramePr>
@@ -27,7 +27,7 @@
               <a:graphicData uri="http://schemas.openxmlformats.org/drawingml/2006/picture">
                 <pic:pic xmlns:pic="http://schemas.openxmlformats.org/drawingml/2006/picture">
                   <pic:nvPicPr>
-                    <pic:cNvPr id="0" name="Picture 2"/>
+                    <pic:cNvPr id="0" name="Picture 1"/>
                     <pic:cNvPicPr>
                       <a:picLocks noChangeAspect="1" noChangeArrowheads="1"/>
                     </pic:cNvPicPr>
@@ -48,7 +48,7 @@
                   <pic:spPr bwMode="auto">
                     <a:xfrm>
                       <a:off x="0" y="0"/>
-                      <a:ext cx="6644640" cy="9593580"/>
+                      <a:ext cx="6643370" cy="9594215"/>
                     </a:xfrm>
                     <a:prstGeom prst="rect">
                       <a:avLst/>
@@ -144,14 +144,7 @@
           <w:sz w:val="28"/>
           <w:szCs w:val="28"/>
         </w:rPr>
-        <w:t xml:space="preserve">Generate error tokens/messages for </w:t>
-      </w:r>
-      <w:r>
-        <w:rPr>
-          <w:sz w:val="28"/>
-          <w:szCs w:val="28"/>
-        </w:rPr>
-        <w:t>duplicate variables</w:t>
+        <w:t>Generate error tokens/messages for duplicate variables</w:t>
       </w:r>
     </w:p>
     <w:p>
@@ -795,12 +788,6 @@
           <w:szCs w:val="28"/>
         </w:rPr>
         <w:tab/>
-      </w:r>
-      <w:r>
-        <w:rPr>
-          <w:sz w:val="28"/>
-          <w:szCs w:val="28"/>
-        </w:rPr>
         <w:t>ID</w:t>
       </w:r>
       <w:r>
@@ -910,12 +897,6 @@
           <w:szCs w:val="28"/>
         </w:rPr>
         <w:tab/>
-      </w:r>
-      <w:r>
-        <w:rPr>
-          <w:sz w:val="28"/>
-          <w:szCs w:val="28"/>
-        </w:rPr>
         <w:t>{datatype</w:t>
       </w:r>
       <w:proofErr w:type="gramStart"/>
@@ -968,12 +949,6 @@
           <w:szCs w:val="28"/>
         </w:rPr>
         <w:tab/>
-      </w:r>
-      <w:r>
-        <w:rPr>
-          <w:sz w:val="28"/>
-          <w:szCs w:val="28"/>
-        </w:rPr>
         <w:t>]*{ID}("="({ID}|{int}|{float}|{string}))?)*</w:t>
       </w:r>
     </w:p>
@@ -1234,35 +1209,7 @@
           <w:sz w:val="28"/>
           <w:szCs w:val="28"/>
         </w:rPr>
-        <w:t>{variable1}</w:t>
-      </w:r>
-      <w:r>
-        <w:rPr>
-          <w:sz w:val="28"/>
-          <w:szCs w:val="28"/>
-        </w:rPr>
-        <w:t xml:space="preserve"> </w:t>
-      </w:r>
-      <w:r>
-        <w:rPr>
-          <w:sz w:val="28"/>
-          <w:szCs w:val="28"/>
-        </w:rPr>
-        <w:t>{relational operator}</w:t>
-      </w:r>
-      <w:r>
-        <w:rPr>
-          <w:sz w:val="28"/>
-          <w:szCs w:val="28"/>
-        </w:rPr>
-        <w:t xml:space="preserve"> </w:t>
-      </w:r>
-      <w:r>
-        <w:rPr>
-          <w:sz w:val="28"/>
-          <w:szCs w:val="28"/>
-        </w:rPr>
-        <w:t xml:space="preserve">{variable2} {logical operator} . . . </w:t>
+        <w:t xml:space="preserve">{variable1} {relational operator} {variable2} {logical operator} . . . </w:t>
       </w:r>
       <w:proofErr w:type="gramStart"/>
       <w:r>
@@ -1356,13 +1303,20 @@
           <w:szCs w:val="28"/>
         </w:rPr>
       </w:pPr>
+      <w:r>
+        <w:rPr>
+          <w:sz w:val="28"/>
+          <w:szCs w:val="28"/>
+        </w:rPr>
+        <w:t>“</w:t>
+      </w:r>
       <w:proofErr w:type="spellStart"/>
       <w:r>
         <w:rPr>
           <w:sz w:val="28"/>
           <w:szCs w:val="28"/>
         </w:rPr>
-        <w:t>“loopf</w:t>
+        <w:t>loopf</w:t>
       </w:r>
       <w:proofErr w:type="spellEnd"/>
       <w:r>
@@ -1416,14 +1370,228 @@
           <w:sz w:val="28"/>
           <w:szCs w:val="28"/>
         </w:rPr>
-        <w:t xml:space="preserve"> with </w:t>
-      </w:r>
-      <w:r>
-        <w:rPr>
-          <w:sz w:val="28"/>
-          <w:szCs w:val="28"/>
-        </w:rPr>
-        <w:t>{variable}</w:t>
+        <w:t xml:space="preserve"> with {variable} {start </w:t>
+      </w:r>
+      <w:proofErr w:type="gramStart"/>
+      <w:r>
+        <w:rPr>
+          <w:sz w:val="28"/>
+          <w:szCs w:val="28"/>
+        </w:rPr>
+        <w:t>range}...</w:t>
+      </w:r>
+      <w:proofErr w:type="gramEnd"/>
+      <w:r>
+        <w:rPr>
+          <w:sz w:val="28"/>
+          <w:szCs w:val="28"/>
+        </w:rPr>
+        <w:t>{end range} {increment/decrement}</w:t>
+      </w:r>
+    </w:p>
+    <w:p>
+      <w:pPr>
+        <w:rPr>
+          <w:sz w:val="28"/>
+          <w:szCs w:val="28"/>
+        </w:rPr>
+      </w:pPr>
+      <w:r>
+        <w:rPr>
+          <w:sz w:val="28"/>
+          <w:szCs w:val="28"/>
+        </w:rPr>
+        <w:tab/>
+        <w:t>begin</w:t>
+      </w:r>
+    </w:p>
+    <w:p>
+      <w:pPr>
+        <w:rPr>
+          <w:sz w:val="28"/>
+          <w:szCs w:val="28"/>
+        </w:rPr>
+      </w:pPr>
+      <w:r>
+        <w:rPr>
+          <w:sz w:val="28"/>
+          <w:szCs w:val="28"/>
+        </w:rPr>
+        <w:tab/>
+        <w:t>//statements</w:t>
+      </w:r>
+    </w:p>
+    <w:p>
+      <w:pPr>
+        <w:rPr>
+          <w:sz w:val="28"/>
+          <w:szCs w:val="28"/>
+        </w:rPr>
+      </w:pPr>
+      <w:r>
+        <w:rPr>
+          <w:sz w:val="28"/>
+          <w:szCs w:val="28"/>
+        </w:rPr>
+        <w:tab/>
+      </w:r>
+      <w:r>
+        <w:rPr>
+          <w:sz w:val="28"/>
+          <w:szCs w:val="28"/>
+        </w:rPr>
+        <w:t>E</w:t>
+      </w:r>
+      <w:r>
+        <w:rPr>
+          <w:sz w:val="28"/>
+          <w:szCs w:val="28"/>
+        </w:rPr>
+        <w:t>nd</w:t>
+      </w:r>
+    </w:p>
+    <w:p>
+      <w:pPr>
+        <w:rPr>
+          <w:sz w:val="28"/>
+          <w:szCs w:val="28"/>
+        </w:rPr>
+      </w:pPr>
+      <w:r>
+        <w:rPr>
+          <w:sz w:val="28"/>
+          <w:szCs w:val="28"/>
+          <w:u w:val="single"/>
+        </w:rPr>
+        <w:t>Loop Regular Expressions for Loop Conditions:</w:t>
+      </w:r>
+    </w:p>
+    <w:p>
+      <w:pPr>
+        <w:rPr>
+          <w:sz w:val="28"/>
+          <w:szCs w:val="28"/>
+        </w:rPr>
+      </w:pPr>
+      <w:r>
+        <w:rPr>
+          <w:sz w:val="28"/>
+          <w:szCs w:val="28"/>
+        </w:rPr>
+        <w:tab/>
+      </w:r>
+      <w:proofErr w:type="spellStart"/>
+      <w:r>
+        <w:rPr>
+          <w:sz w:val="28"/>
+          <w:szCs w:val="28"/>
+        </w:rPr>
+        <w:t>loopw</w:t>
+      </w:r>
+      <w:proofErr w:type="spellEnd"/>
+      <w:r>
+        <w:rPr>
+          <w:sz w:val="28"/>
+          <w:szCs w:val="28"/>
+        </w:rPr>
+        <w:tab/>
+      </w:r>
+      <w:r>
+        <w:rPr>
+          <w:sz w:val="28"/>
+          <w:szCs w:val="28"/>
+        </w:rPr>
+        <w:tab/>
+      </w:r>
+      <w:r>
+        <w:rPr>
+          <w:sz w:val="28"/>
+          <w:szCs w:val="28"/>
+        </w:rPr>
+        <w:t>"</w:t>
+      </w:r>
+      <w:proofErr w:type="spellStart"/>
+      <w:r>
+        <w:rPr>
+          <w:sz w:val="28"/>
+          <w:szCs w:val="28"/>
+        </w:rPr>
+        <w:t>loopw</w:t>
+      </w:r>
+      <w:proofErr w:type="spellEnd"/>
+      <w:r>
+        <w:rPr>
+          <w:sz w:val="28"/>
+          <w:szCs w:val="28"/>
+        </w:rPr>
+        <w:t>"</w:t>
+      </w:r>
+      <w:proofErr w:type="gramStart"/>
+      <w:r>
+        <w:rPr>
+          <w:sz w:val="28"/>
+          <w:szCs w:val="28"/>
+        </w:rPr>
+        <w:t>[ ]</w:t>
+      </w:r>
+      <w:proofErr w:type="gramEnd"/>
+      <w:r>
+        <w:rPr>
+          <w:sz w:val="28"/>
+          <w:szCs w:val="28"/>
+        </w:rPr>
+        <w:t>+"as"[ ]+</w:t>
+      </w:r>
+      <w:r>
+        <w:rPr>
+          <w:sz w:val="28"/>
+          <w:szCs w:val="28"/>
+        </w:rPr>
+        <w:t>({ID}|{int}|{float}|{string})[ ]+{</w:t>
+      </w:r>
+      <w:proofErr w:type="spellStart"/>
+      <w:r>
+        <w:rPr>
+          <w:sz w:val="28"/>
+          <w:szCs w:val="28"/>
+        </w:rPr>
+        <w:t>Relational_operator</w:t>
+      </w:r>
+      <w:proofErr w:type="spellEnd"/>
+      <w:r>
+        <w:rPr>
+          <w:sz w:val="28"/>
+          <w:szCs w:val="28"/>
+        </w:rPr>
+        <w:t xml:space="preserve">}[ </w:t>
+      </w:r>
+      <w:r>
+        <w:rPr>
+          <w:sz w:val="28"/>
+          <w:szCs w:val="28"/>
+        </w:rPr>
+        <w:tab/>
+      </w:r>
+      <w:r>
+        <w:rPr>
+          <w:sz w:val="28"/>
+          <w:szCs w:val="28"/>
+        </w:rPr>
+        <w:tab/>
+      </w:r>
+      <w:r>
+        <w:rPr>
+          <w:sz w:val="28"/>
+          <w:szCs w:val="28"/>
+        </w:rPr>
+        <w:tab/>
+      </w:r>
+      <w:r>
+        <w:rPr>
+          <w:sz w:val="28"/>
+          <w:szCs w:val="28"/>
+        </w:rPr>
+        <w:t xml:space="preserve">]+({ID}|{int}|{float}|{string})([ </w:t>
       </w:r>
       <w:r>
         <w:rPr>
@@ -1437,7 +1605,205 @@
           <w:sz w:val="28"/>
           <w:szCs w:val="28"/>
         </w:rPr>
-        <w:t xml:space="preserve">{start </w:t>
+        <w:t>]+{</w:t>
+      </w:r>
+      <w:proofErr w:type="spellStart"/>
+      <w:r>
+        <w:rPr>
+          <w:sz w:val="28"/>
+          <w:szCs w:val="28"/>
+        </w:rPr>
+        <w:t>Logical_operator</w:t>
+      </w:r>
+      <w:proofErr w:type="spellEnd"/>
+      <w:r>
+        <w:rPr>
+          <w:sz w:val="28"/>
+          <w:szCs w:val="28"/>
+        </w:rPr>
+        <w:t xml:space="preserve">}[ </w:t>
+      </w:r>
+      <w:r>
+        <w:rPr>
+          <w:sz w:val="28"/>
+          <w:szCs w:val="28"/>
+        </w:rPr>
+        <w:tab/>
+      </w:r>
+      <w:r>
+        <w:rPr>
+          <w:sz w:val="28"/>
+          <w:szCs w:val="28"/>
+        </w:rPr>
+        <w:tab/>
+      </w:r>
+      <w:r>
+        <w:rPr>
+          <w:sz w:val="28"/>
+          <w:szCs w:val="28"/>
+        </w:rPr>
+        <w:tab/>
+      </w:r>
+      <w:r>
+        <w:rPr>
+          <w:sz w:val="28"/>
+          <w:szCs w:val="28"/>
+        </w:rPr>
+        <w:tab/>
+      </w:r>
+      <w:r>
+        <w:rPr>
+          <w:sz w:val="28"/>
+          <w:szCs w:val="28"/>
+        </w:rPr>
+        <w:tab/>
+      </w:r>
+      <w:r>
+        <w:rPr>
+          <w:sz w:val="28"/>
+          <w:szCs w:val="28"/>
+        </w:rPr>
+        <w:tab/>
+      </w:r>
+      <w:r>
+        <w:rPr>
+          <w:sz w:val="28"/>
+          <w:szCs w:val="28"/>
+        </w:rPr>
+        <w:t>]+({ID}|{int}|{float}|{string})[ ]+{</w:t>
+      </w:r>
+      <w:proofErr w:type="spellStart"/>
+      <w:r>
+        <w:rPr>
+          <w:sz w:val="28"/>
+          <w:szCs w:val="28"/>
+        </w:rPr>
+        <w:t>Relational_operator</w:t>
+      </w:r>
+      <w:proofErr w:type="spellEnd"/>
+      <w:r>
+        <w:rPr>
+          <w:sz w:val="28"/>
+          <w:szCs w:val="28"/>
+        </w:rPr>
+        <w:t>}[</w:t>
+      </w:r>
+      <w:r>
+        <w:rPr>
+          <w:sz w:val="28"/>
+          <w:szCs w:val="28"/>
+        </w:rPr>
+        <w:t xml:space="preserve"> </w:t>
+      </w:r>
+      <w:r>
+        <w:rPr>
+          <w:sz w:val="28"/>
+          <w:szCs w:val="28"/>
+        </w:rPr>
+        <w:tab/>
+      </w:r>
+      <w:r>
+        <w:rPr>
+          <w:sz w:val="28"/>
+          <w:szCs w:val="28"/>
+        </w:rPr>
+        <w:tab/>
+      </w:r>
+      <w:r>
+        <w:rPr>
+          <w:sz w:val="28"/>
+          <w:szCs w:val="28"/>
+        </w:rPr>
+        <w:tab/>
+      </w:r>
+      <w:r>
+        <w:rPr>
+          <w:sz w:val="28"/>
+          <w:szCs w:val="28"/>
+        </w:rPr>
+        <w:tab/>
+      </w:r>
+      <w:r>
+        <w:rPr>
+          <w:sz w:val="28"/>
+          <w:szCs w:val="28"/>
+        </w:rPr>
+        <w:tab/>
+      </w:r>
+      <w:r>
+        <w:rPr>
+          <w:sz w:val="28"/>
+          <w:szCs w:val="28"/>
+        </w:rPr>
+        <w:tab/>
+      </w:r>
+      <w:r>
+        <w:rPr>
+          <w:sz w:val="28"/>
+          <w:szCs w:val="28"/>
+        </w:rPr>
+        <w:t>]+({ID}|{int}|{float}|{string}))*[ ]*</w:t>
+      </w:r>
+    </w:p>
+    <w:p>
+      <w:pPr>
+        <w:rPr>
+          <w:sz w:val="28"/>
+          <w:szCs w:val="28"/>
+        </w:rPr>
+      </w:pPr>
+      <w:r>
+        <w:rPr>
+          <w:sz w:val="28"/>
+          <w:szCs w:val="28"/>
+        </w:rPr>
+        <w:tab/>
+      </w:r>
+      <w:proofErr w:type="spellStart"/>
+      <w:r>
+        <w:rPr>
+          <w:sz w:val="28"/>
+          <w:szCs w:val="28"/>
+        </w:rPr>
+        <w:t>loopf</w:t>
+      </w:r>
+      <w:proofErr w:type="spellEnd"/>
+      <w:r>
+        <w:rPr>
+          <w:sz w:val="28"/>
+          <w:szCs w:val="28"/>
+        </w:rPr>
+        <w:tab/>
+      </w:r>
+      <w:r>
+        <w:rPr>
+          <w:sz w:val="28"/>
+          <w:szCs w:val="28"/>
+        </w:rPr>
+        <w:tab/>
+      </w:r>
+      <w:r>
+        <w:rPr>
+          <w:sz w:val="28"/>
+          <w:szCs w:val="28"/>
+        </w:rPr>
+        <w:t>"</w:t>
+      </w:r>
+      <w:proofErr w:type="spellStart"/>
+      <w:r>
+        <w:rPr>
+          <w:sz w:val="28"/>
+          <w:szCs w:val="28"/>
+        </w:rPr>
+        <w:t>loopf</w:t>
+      </w:r>
+      <w:proofErr w:type="spellEnd"/>
+      <w:r>
+        <w:rPr>
+          <w:sz w:val="28"/>
+          <w:szCs w:val="28"/>
+        </w:rPr>
+        <w:t>"</w:t>
       </w:r>
       <w:proofErr w:type="gramStart"/>
       <w:r>
@@ -1445,14 +1811,7 @@
           <w:sz w:val="28"/>
           <w:szCs w:val="28"/>
         </w:rPr>
-        <w:t>range}</w:t>
-      </w:r>
-      <w:r>
-        <w:rPr>
-          <w:sz w:val="28"/>
-          <w:szCs w:val="28"/>
-        </w:rPr>
-        <w:t>...</w:t>
+        <w:t>[ ]</w:t>
       </w:r>
       <w:proofErr w:type="gramEnd"/>
       <w:r>
@@ -1460,459 +1819,6 @@
           <w:sz w:val="28"/>
           <w:szCs w:val="28"/>
         </w:rPr>
-        <w:t>{end range}</w:t>
-      </w:r>
-      <w:r>
-        <w:rPr>
-          <w:sz w:val="28"/>
-          <w:szCs w:val="28"/>
-        </w:rPr>
-        <w:t xml:space="preserve"> </w:t>
-      </w:r>
-      <w:r>
-        <w:rPr>
-          <w:sz w:val="28"/>
-          <w:szCs w:val="28"/>
-        </w:rPr>
-        <w:t>{increment/decrement}</w:t>
-      </w:r>
-    </w:p>
-    <w:p>
-      <w:pPr>
-        <w:rPr>
-          <w:sz w:val="28"/>
-          <w:szCs w:val="28"/>
-        </w:rPr>
-      </w:pPr>
-      <w:r>
-        <w:rPr>
-          <w:sz w:val="28"/>
-          <w:szCs w:val="28"/>
-        </w:rPr>
-        <w:tab/>
-        <w:t>begin</w:t>
-      </w:r>
-    </w:p>
-    <w:p>
-      <w:pPr>
-        <w:rPr>
-          <w:sz w:val="28"/>
-          <w:szCs w:val="28"/>
-        </w:rPr>
-      </w:pPr>
-      <w:r>
-        <w:rPr>
-          <w:sz w:val="28"/>
-          <w:szCs w:val="28"/>
-        </w:rPr>
-        <w:tab/>
-      </w:r>
-      <w:r>
-        <w:rPr>
-          <w:sz w:val="28"/>
-          <w:szCs w:val="28"/>
-        </w:rPr>
-        <w:t>//statements</w:t>
-      </w:r>
-    </w:p>
-    <w:p>
-      <w:pPr>
-        <w:rPr>
-          <w:sz w:val="28"/>
-          <w:szCs w:val="28"/>
-        </w:rPr>
-      </w:pPr>
-      <w:r>
-        <w:rPr>
-          <w:sz w:val="28"/>
-          <w:szCs w:val="28"/>
-        </w:rPr>
-        <w:tab/>
-      </w:r>
-      <w:r>
-        <w:rPr>
-          <w:sz w:val="28"/>
-          <w:szCs w:val="28"/>
-        </w:rPr>
-        <w:t>E</w:t>
-      </w:r>
-      <w:r>
-        <w:rPr>
-          <w:sz w:val="28"/>
-          <w:szCs w:val="28"/>
-        </w:rPr>
-        <w:t>nd</w:t>
-      </w:r>
-    </w:p>
-    <w:p>
-      <w:pPr>
-        <w:rPr>
-          <w:sz w:val="28"/>
-          <w:szCs w:val="28"/>
-        </w:rPr>
-      </w:pPr>
-      <w:r>
-        <w:rPr>
-          <w:sz w:val="28"/>
-          <w:szCs w:val="28"/>
-          <w:u w:val="single"/>
-        </w:rPr>
-        <w:t>Loop Regular Expressions for Loop Conditions:</w:t>
-      </w:r>
-    </w:p>
-    <w:p>
-      <w:pPr>
-        <w:rPr>
-          <w:sz w:val="28"/>
-          <w:szCs w:val="28"/>
-        </w:rPr>
-      </w:pPr>
-      <w:r>
-        <w:rPr>
-          <w:sz w:val="28"/>
-          <w:szCs w:val="28"/>
-        </w:rPr>
-        <w:tab/>
-      </w:r>
-      <w:proofErr w:type="spellStart"/>
-      <w:r>
-        <w:rPr>
-          <w:sz w:val="28"/>
-          <w:szCs w:val="28"/>
-        </w:rPr>
-        <w:t>loopw</w:t>
-      </w:r>
-      <w:proofErr w:type="spellEnd"/>
-      <w:r>
-        <w:rPr>
-          <w:sz w:val="28"/>
-          <w:szCs w:val="28"/>
-        </w:rPr>
-        <w:tab/>
-      </w:r>
-      <w:r>
-        <w:rPr>
-          <w:sz w:val="28"/>
-          <w:szCs w:val="28"/>
-        </w:rPr>
-        <w:tab/>
-      </w:r>
-      <w:r>
-        <w:rPr>
-          <w:sz w:val="28"/>
-          <w:szCs w:val="28"/>
-        </w:rPr>
-        <w:t>"</w:t>
-      </w:r>
-      <w:proofErr w:type="spellStart"/>
-      <w:r>
-        <w:rPr>
-          <w:sz w:val="28"/>
-          <w:szCs w:val="28"/>
-        </w:rPr>
-        <w:t>loopw</w:t>
-      </w:r>
-      <w:proofErr w:type="spellEnd"/>
-      <w:r>
-        <w:rPr>
-          <w:sz w:val="28"/>
-          <w:szCs w:val="28"/>
-        </w:rPr>
-        <w:t>"</w:t>
-      </w:r>
-      <w:proofErr w:type="gramStart"/>
-      <w:r>
-        <w:rPr>
-          <w:sz w:val="28"/>
-          <w:szCs w:val="28"/>
-        </w:rPr>
-        <w:t>[ ]</w:t>
-      </w:r>
-      <w:proofErr w:type="gramEnd"/>
-      <w:r>
-        <w:rPr>
-          <w:sz w:val="28"/>
-          <w:szCs w:val="28"/>
-        </w:rPr>
-        <w:t>+"as"[ ]+</w:t>
-      </w:r>
-      <w:r>
-        <w:rPr>
-          <w:sz w:val="28"/>
-          <w:szCs w:val="28"/>
-        </w:rPr>
-        <w:t>({ID}|{int}|{float}|{string})[ ]+{</w:t>
-      </w:r>
-      <w:proofErr w:type="spellStart"/>
-      <w:r>
-        <w:rPr>
-          <w:sz w:val="28"/>
-          <w:szCs w:val="28"/>
-        </w:rPr>
-        <w:t>Relational_operator</w:t>
-      </w:r>
-      <w:proofErr w:type="spellEnd"/>
-      <w:r>
-        <w:rPr>
-          <w:sz w:val="28"/>
-          <w:szCs w:val="28"/>
-        </w:rPr>
-        <w:t xml:space="preserve">}[ </w:t>
-      </w:r>
-      <w:r>
-        <w:rPr>
-          <w:sz w:val="28"/>
-          <w:szCs w:val="28"/>
-        </w:rPr>
-        <w:tab/>
-      </w:r>
-      <w:r>
-        <w:rPr>
-          <w:sz w:val="28"/>
-          <w:szCs w:val="28"/>
-        </w:rPr>
-        <w:tab/>
-      </w:r>
-      <w:r>
-        <w:rPr>
-          <w:sz w:val="28"/>
-          <w:szCs w:val="28"/>
-        </w:rPr>
-        <w:tab/>
-      </w:r>
-      <w:r>
-        <w:rPr>
-          <w:sz w:val="28"/>
-          <w:szCs w:val="28"/>
-        </w:rPr>
-        <w:t xml:space="preserve">]+({ID}|{int}|{float}|{string})([ </w:t>
-      </w:r>
-      <w:r>
-        <w:rPr>
-          <w:sz w:val="28"/>
-          <w:szCs w:val="28"/>
-        </w:rPr>
-        <w:t xml:space="preserve"> </w:t>
-      </w:r>
-      <w:r>
-        <w:rPr>
-          <w:sz w:val="28"/>
-          <w:szCs w:val="28"/>
-        </w:rPr>
-        <w:t>]+{</w:t>
-      </w:r>
-      <w:proofErr w:type="spellStart"/>
-      <w:r>
-        <w:rPr>
-          <w:sz w:val="28"/>
-          <w:szCs w:val="28"/>
-        </w:rPr>
-        <w:t>Logical_operator</w:t>
-      </w:r>
-      <w:proofErr w:type="spellEnd"/>
-      <w:r>
-        <w:rPr>
-          <w:sz w:val="28"/>
-          <w:szCs w:val="28"/>
-        </w:rPr>
-        <w:t xml:space="preserve">}[ </w:t>
-      </w:r>
-      <w:r>
-        <w:rPr>
-          <w:sz w:val="28"/>
-          <w:szCs w:val="28"/>
-        </w:rPr>
-        <w:tab/>
-      </w:r>
-      <w:r>
-        <w:rPr>
-          <w:sz w:val="28"/>
-          <w:szCs w:val="28"/>
-        </w:rPr>
-        <w:tab/>
-      </w:r>
-      <w:r>
-        <w:rPr>
-          <w:sz w:val="28"/>
-          <w:szCs w:val="28"/>
-        </w:rPr>
-        <w:tab/>
-      </w:r>
-      <w:r>
-        <w:rPr>
-          <w:sz w:val="28"/>
-          <w:szCs w:val="28"/>
-        </w:rPr>
-        <w:tab/>
-      </w:r>
-      <w:r>
-        <w:rPr>
-          <w:sz w:val="28"/>
-          <w:szCs w:val="28"/>
-        </w:rPr>
-        <w:tab/>
-      </w:r>
-      <w:r>
-        <w:rPr>
-          <w:sz w:val="28"/>
-          <w:szCs w:val="28"/>
-        </w:rPr>
-        <w:tab/>
-      </w:r>
-      <w:r>
-        <w:rPr>
-          <w:sz w:val="28"/>
-          <w:szCs w:val="28"/>
-        </w:rPr>
-        <w:t>]+({ID}|{int}|{float}|{string})[ ]+{</w:t>
-      </w:r>
-      <w:proofErr w:type="spellStart"/>
-      <w:r>
-        <w:rPr>
-          <w:sz w:val="28"/>
-          <w:szCs w:val="28"/>
-        </w:rPr>
-        <w:t>Relational_operator</w:t>
-      </w:r>
-      <w:proofErr w:type="spellEnd"/>
-      <w:r>
-        <w:rPr>
-          <w:sz w:val="28"/>
-          <w:szCs w:val="28"/>
-        </w:rPr>
-        <w:t>}[</w:t>
-      </w:r>
-      <w:r>
-        <w:rPr>
-          <w:sz w:val="28"/>
-          <w:szCs w:val="28"/>
-        </w:rPr>
-        <w:t xml:space="preserve"> </w:t>
-      </w:r>
-      <w:r>
-        <w:rPr>
-          <w:sz w:val="28"/>
-          <w:szCs w:val="28"/>
-        </w:rPr>
-        <w:tab/>
-      </w:r>
-      <w:r>
-        <w:rPr>
-          <w:sz w:val="28"/>
-          <w:szCs w:val="28"/>
-        </w:rPr>
-        <w:tab/>
-      </w:r>
-      <w:r>
-        <w:rPr>
-          <w:sz w:val="28"/>
-          <w:szCs w:val="28"/>
-        </w:rPr>
-        <w:tab/>
-      </w:r>
-      <w:r>
-        <w:rPr>
-          <w:sz w:val="28"/>
-          <w:szCs w:val="28"/>
-        </w:rPr>
-        <w:tab/>
-      </w:r>
-      <w:r>
-        <w:rPr>
-          <w:sz w:val="28"/>
-          <w:szCs w:val="28"/>
-        </w:rPr>
-        <w:tab/>
-      </w:r>
-      <w:r>
-        <w:rPr>
-          <w:sz w:val="28"/>
-          <w:szCs w:val="28"/>
-        </w:rPr>
-        <w:tab/>
-      </w:r>
-      <w:r>
-        <w:rPr>
-          <w:sz w:val="28"/>
-          <w:szCs w:val="28"/>
-        </w:rPr>
-        <w:t>]+({ID}|{int}|{float}|{string}))*[ ]*</w:t>
-      </w:r>
-    </w:p>
-    <w:p>
-      <w:pPr>
-        <w:rPr>
-          <w:sz w:val="28"/>
-          <w:szCs w:val="28"/>
-        </w:rPr>
-      </w:pPr>
-      <w:r>
-        <w:rPr>
-          <w:sz w:val="28"/>
-          <w:szCs w:val="28"/>
-        </w:rPr>
-        <w:tab/>
-      </w:r>
-      <w:proofErr w:type="spellStart"/>
-      <w:r>
-        <w:rPr>
-          <w:sz w:val="28"/>
-          <w:szCs w:val="28"/>
-        </w:rPr>
-        <w:t>loopf</w:t>
-      </w:r>
-      <w:proofErr w:type="spellEnd"/>
-      <w:r>
-        <w:rPr>
-          <w:sz w:val="28"/>
-          <w:szCs w:val="28"/>
-        </w:rPr>
-        <w:tab/>
-      </w:r>
-      <w:r>
-        <w:rPr>
-          <w:sz w:val="28"/>
-          <w:szCs w:val="28"/>
-        </w:rPr>
-        <w:tab/>
-      </w:r>
-      <w:r>
-        <w:rPr>
-          <w:sz w:val="28"/>
-          <w:szCs w:val="28"/>
-        </w:rPr>
-        <w:t>"</w:t>
-      </w:r>
-      <w:proofErr w:type="spellStart"/>
-      <w:r>
-        <w:rPr>
-          <w:sz w:val="28"/>
-          <w:szCs w:val="28"/>
-        </w:rPr>
-        <w:t>loopf</w:t>
-      </w:r>
-      <w:proofErr w:type="spellEnd"/>
-      <w:r>
-        <w:rPr>
-          <w:sz w:val="28"/>
-          <w:szCs w:val="28"/>
-        </w:rPr>
-        <w:t>"</w:t>
-      </w:r>
-      <w:proofErr w:type="gramStart"/>
-      <w:r>
-        <w:rPr>
-          <w:sz w:val="28"/>
-          <w:szCs w:val="28"/>
-        </w:rPr>
-        <w:t>[ ]</w:t>
-      </w:r>
-      <w:proofErr w:type="gramEnd"/>
-      <w:r>
-        <w:rPr>
-          <w:sz w:val="28"/>
-          <w:szCs w:val="28"/>
-        </w:rPr>
         <w:t>+"with"[ ]+</w:t>
       </w:r>
       <w:r>
@@ -1960,12 +1866,6 @@
           <w:szCs w:val="28"/>
         </w:rPr>
         <w:tab/>
-      </w:r>
-      <w:r>
-        <w:rPr>
-          <w:sz w:val="28"/>
-          <w:szCs w:val="28"/>
-        </w:rPr>
         <w:t>"#include&lt;</w:t>
       </w:r>
       <w:proofErr w:type="gramStart"/>
@@ -2032,12 +1932,6 @@
           <w:szCs w:val="28"/>
         </w:rPr>
         <w:tab/>
-      </w:r>
-      <w:r>
-        <w:rPr>
-          <w:sz w:val="28"/>
-          <w:szCs w:val="28"/>
-        </w:rPr>
         <w:t>"+"|"-"|"*"|"/"|"$"</w:t>
       </w:r>
     </w:p>
@@ -2099,12 +1993,6 @@
           <w:szCs w:val="28"/>
         </w:rPr>
         <w:tab/>
-      </w:r>
-      <w:r>
-        <w:rPr>
-          <w:sz w:val="28"/>
-          <w:szCs w:val="28"/>
-        </w:rPr>
         <w:t>Not</w:t>
       </w:r>
       <w:r>
@@ -2179,12 +2067,6 @@
           <w:szCs w:val="28"/>
         </w:rPr>
         <w:tab/>
-      </w:r>
-      <w:r>
-        <w:rPr>
-          <w:sz w:val="28"/>
-          <w:szCs w:val="28"/>
-        </w:rPr>
         <w:t>"++"|"--"</w:t>
       </w:r>
     </w:p>
@@ -2217,12 +2099,6 @@
           <w:szCs w:val="28"/>
         </w:rPr>
         <w:tab/>
-      </w:r>
-      <w:r>
-        <w:rPr>
-          <w:sz w:val="28"/>
-          <w:szCs w:val="28"/>
-        </w:rPr>
         <w:t>"ls"|"gr"|"eq"|"</w:t>
       </w:r>
       <w:proofErr w:type="spellStart"/>
@@ -2287,12 +2163,6 @@
           <w:szCs w:val="28"/>
         </w:rPr>
         <w:tab/>
-      </w:r>
-      <w:r>
-        <w:rPr>
-          <w:sz w:val="28"/>
-          <w:szCs w:val="28"/>
-        </w:rPr>
         <w:t>"="|"+="|"-="|"/="|"*="</w:t>
       </w:r>
     </w:p>
@@ -2340,12 +2210,6 @@
           <w:szCs w:val="28"/>
         </w:rPr>
         <w:tab/>
-      </w:r>
-      <w:r>
-        <w:rPr>
-          <w:sz w:val="28"/>
-          <w:szCs w:val="28"/>
-        </w:rPr>
         <w:t>{ID}{</w:t>
       </w:r>
       <w:proofErr w:type="spellStart"/>
@@ -2468,12 +2332,6 @@
           <w:szCs w:val="28"/>
         </w:rPr>
         <w:tab/>
-      </w:r>
-      <w:r>
-        <w:rPr>
-          <w:sz w:val="28"/>
-          <w:szCs w:val="28"/>
-        </w:rPr>
         <w:t>({ID}|{int}|{float}|{string</w:t>
       </w:r>
       <w:proofErr w:type="gramStart"/>
@@ -2579,12 +2437,6 @@
           <w:szCs w:val="28"/>
         </w:rPr>
         <w:tab/>
-      </w:r>
-      <w:r>
-        <w:rPr>
-          <w:sz w:val="28"/>
-          <w:szCs w:val="28"/>
-        </w:rPr>
         <w:t>{ID</w:t>
       </w:r>
       <w:proofErr w:type="gramStart"/>
@@ -2834,12 +2686,6 @@
           <w:szCs w:val="28"/>
         </w:rPr>
         <w:tab/>
-      </w:r>
-      <w:r>
-        <w:rPr>
-          <w:sz w:val="28"/>
-          <w:szCs w:val="28"/>
-        </w:rPr>
         <w:t>({ID}|{int}|{float}|{string</w:t>
       </w:r>
       <w:proofErr w:type="gramStart"/>
@@ -2999,14 +2845,7 @@
           <w:sz w:val="28"/>
           <w:szCs w:val="28"/>
         </w:rPr>
-        <w:t xml:space="preserve">s </w:t>
-      </w:r>
-      <w:r>
-        <w:rPr>
-          <w:sz w:val="28"/>
-          <w:szCs w:val="28"/>
-        </w:rPr>
-        <w:t xml:space="preserve">{variable1} {relational operator} {variable2} {logical operator} . . . </w:t>
+        <w:t xml:space="preserve">s {variable1} {relational operator} {variable2} {logical operator} . . . </w:t>
       </w:r>
       <w:proofErr w:type="gramStart"/>
       <w:r>
@@ -3133,14 +2972,7 @@
           <w:sz w:val="28"/>
           <w:szCs w:val="28"/>
         </w:rPr>
-        <w:t>ori</w:t>
-      </w:r>
-      <w:r>
-        <w:rPr>
-          <w:sz w:val="28"/>
-          <w:szCs w:val="28"/>
-        </w:rPr>
-        <w:t>s</w:t>
+        <w:t>oris</w:t>
       </w:r>
       <w:proofErr w:type="spellEnd"/>
       <w:r>
@@ -3400,12 +3232,6 @@
           <w:szCs w:val="28"/>
         </w:rPr>
         <w:tab/>
-      </w:r>
-      <w:r>
-        <w:rPr>
-          <w:sz w:val="28"/>
-          <w:szCs w:val="28"/>
-        </w:rPr>
         <w:t>({ID}|{int}|{float}|{string</w:t>
       </w:r>
       <w:proofErr w:type="gramStart"/>
@@ -3708,12 +3534,6 @@
           <w:szCs w:val="28"/>
         </w:rPr>
         <w:tab/>
-      </w:r>
-      <w:r>
-        <w:rPr>
-          <w:sz w:val="28"/>
-          <w:szCs w:val="28"/>
-        </w:rPr>
         <w:t>({datatype}|{void</w:t>
       </w:r>
       <w:proofErr w:type="gramStart"/>
@@ -3754,12 +3574,6 @@
           <w:szCs w:val="28"/>
         </w:rPr>
         <w:tab/>
-      </w:r>
-      <w:r>
-        <w:rPr>
-          <w:sz w:val="28"/>
-          <w:szCs w:val="28"/>
-        </w:rPr>
         <w:t>({datatype}|{void</w:t>
       </w:r>
       <w:proofErr w:type="gramStart"/>
@@ -3861,12 +3675,6 @@
           <w:szCs w:val="28"/>
         </w:rPr>
         <w:tab/>
-      </w:r>
-      <w:r>
-        <w:rPr>
-          <w:sz w:val="28"/>
-          <w:szCs w:val="28"/>
-        </w:rPr>
         <w:t>\/\/[^\</w:t>
       </w:r>
       <w:proofErr w:type="gramStart"/>
@@ -3907,12 +3715,6 @@
           <w:szCs w:val="28"/>
         </w:rPr>
         <w:tab/>
-      </w:r>
-      <w:r>
-        <w:rPr>
-          <w:sz w:val="28"/>
-          <w:szCs w:val="28"/>
-        </w:rPr>
         <w:t>\/\*([^</w:t>
       </w:r>
       <w:proofErr w:type="gramStart"/>
@@ -5310,14 +5112,7 @@
           <w:sz w:val="28"/>
           <w:szCs w:val="28"/>
         </w:rPr>
-        <w:t>T</w:t>
-      </w:r>
-      <w:r>
-        <w:rPr>
-          <w:sz w:val="28"/>
-          <w:szCs w:val="28"/>
-        </w:rPr>
-        <w:t>okenization plays a vital role in transforming unstructured or structured data into manageable and meaningful units across diverse domains. Whether it's making human language computationally accessible, enabling efficient information retrieval, or serving as a fundamental step in compiling programming languages, tokenization is a foundational process that paves the way for more advanced data analysis and interpretation. Its flexibility and adaptability to specific contexts underscore its significance in modern data-driven applications, contributing to improved language understanding, search functionality, code execution, data security, and machine learning capabilities.</w:t>
+        <w:t>Tokenization plays a vital role in transforming unstructured or structured data into manageable and meaningful units across diverse domains. Whether it's making human language computationally accessible, enabling efficient information retrieval, or serving as a fundamental step in compiling programming languages, tokenization is a foundational process that paves the way for more advanced data analysis and interpretation. Its flexibility and adaptability to specific contexts underscore its significance in modern data-driven applications, contributing to improved language understanding, search functionality, code execution, data security, and machine learning capabilities.</w:t>
       </w:r>
     </w:p>
     <w:p>

</xml_diff>